<commit_message>
Finished the powerpoint and added part 2 to the report
</commit_message>
<xml_diff>
--- a/ csc533/Project 2 - Bayesian Networks/Townsend_Clemmons_Report.docx
+++ b/ csc533/Project 2 - Bayesian Networks/Townsend_Clemmons_Report.docx
@@ -4328,6 +4328,1096 @@
       <w:pPr>
         <w:pStyle w:val="Heading1"/>
       </w:pPr>
+      <w:r>
+        <w:lastRenderedPageBreak/>
+        <w:t>Part 2</w:t>
+      </w:r>
+    </w:p>
+    <w:p>
+      <w:pPr>
+        <w:rPr>
+          <w:sz w:val="24"/>
+        </w:rPr>
+      </w:pPr>
+      <w:r>
+        <w:t>Given the following constraints</w:t>
+      </w:r>
+      <w:r>
+        <w:rPr>
+          <w:rFonts w:hint="eastAsia"/>
+          <w:sz w:val="24"/>
+        </w:rPr>
+        <w:t>:</w:t>
+      </w:r>
+    </w:p>
+    <w:p>
+      <w:pPr>
+        <w:rPr>
+          <w:sz w:val="24"/>
+        </w:rPr>
+      </w:pPr>
+      <w:r>
+        <w:rPr>
+          <w:rFonts w:hint="eastAsia"/>
+          <w:sz w:val="24"/>
+        </w:rPr>
+        <w:t xml:space="preserve"> (1) </w:t>
+      </w:r>
+      <w:proofErr w:type="gramStart"/>
+      <w:r>
+        <w:rPr>
+          <w:sz w:val="24"/>
+        </w:rPr>
+        <w:t>tuberculosis</w:t>
+      </w:r>
+      <w:proofErr w:type="gramEnd"/>
+      <w:r>
+        <w:rPr>
+          <w:rFonts w:hint="eastAsia"/>
+          <w:sz w:val="24"/>
+        </w:rPr>
+        <w:t xml:space="preserve"> and</w:t>
+      </w:r>
+      <w:r>
+        <w:rPr>
+          <w:sz w:val="24"/>
+        </w:rPr>
+        <w:t xml:space="preserve"> lung cancer</w:t>
+      </w:r>
+      <w:r>
+        <w:rPr>
+          <w:rFonts w:hint="eastAsia"/>
+          <w:sz w:val="24"/>
+        </w:rPr>
+        <w:t xml:space="preserve"> can cause </w:t>
+      </w:r>
+      <w:proofErr w:type="spellStart"/>
+      <w:r>
+        <w:rPr>
+          <w:sz w:val="24"/>
+        </w:rPr>
+        <w:t>dyspnea</w:t>
+      </w:r>
+      <w:proofErr w:type="spellEnd"/>
+      <w:r>
+        <w:rPr>
+          <w:rFonts w:hint="eastAsia"/>
+          <w:sz w:val="24"/>
+        </w:rPr>
+        <w:t xml:space="preserve"> with equal </w:t>
+      </w:r>
+      <w:r>
+        <w:rPr>
+          <w:sz w:val="24"/>
+        </w:rPr>
+        <w:t>likelihood</w:t>
+      </w:r>
+      <w:r>
+        <w:rPr>
+          <w:rFonts w:hint="eastAsia"/>
+          <w:sz w:val="24"/>
+        </w:rPr>
+        <w:t xml:space="preserve">; and </w:t>
+      </w:r>
+    </w:p>
+    <w:p>
+      <w:pPr>
+        <w:rPr>
+          <w:sz w:val="24"/>
+        </w:rPr>
+      </w:pPr>
+      <w:r>
+        <w:rPr>
+          <w:rFonts w:hint="eastAsia"/>
+          <w:sz w:val="24"/>
+        </w:rPr>
+        <w:t xml:space="preserve">(2) </w:t>
+      </w:r>
+      <w:proofErr w:type="gramStart"/>
+      <w:r>
+        <w:rPr>
+          <w:sz w:val="24"/>
+        </w:rPr>
+        <w:t>a</w:t>
+      </w:r>
+      <w:proofErr w:type="gramEnd"/>
+      <w:r>
+        <w:rPr>
+          <w:sz w:val="24"/>
+        </w:rPr>
+        <w:t xml:space="preserve"> positive chest X</w:t>
+      </w:r>
+      <w:r>
+        <w:rPr>
+          <w:rFonts w:hint="eastAsia"/>
+          <w:sz w:val="24"/>
+        </w:rPr>
+        <w:t>-</w:t>
+      </w:r>
+      <w:r>
+        <w:rPr>
+          <w:sz w:val="24"/>
+        </w:rPr>
+        <w:t>ray is equally likely given either tuberculosis or lung cancer</w:t>
+      </w:r>
+      <w:r>
+        <w:rPr>
+          <w:rFonts w:hint="eastAsia"/>
+          <w:sz w:val="24"/>
+        </w:rPr>
+        <w:t>. Adjust your network accordingly.</w:t>
+      </w:r>
+    </w:p>
+    <w:p>
+      <w:pPr>
+        <w:rPr>
+          <w:sz w:val="24"/>
+        </w:rPr>
+      </w:pPr>
+      <w:r>
+        <w:rPr>
+          <w:sz w:val="24"/>
+        </w:rPr>
+        <w:t xml:space="preserve">The tables were modified in the following way </w:t>
+      </w:r>
+    </w:p>
+    <w:p>
+      <w:pPr>
+        <w:rPr>
+          <w:sz w:val="24"/>
+        </w:rPr>
+      </w:pPr>
+    </w:p>
+    <w:p>
+      <w:pPr>
+        <w:rPr>
+          <w:sz w:val="24"/>
+        </w:rPr>
+      </w:pPr>
+      <w:r>
+        <w:rPr>
+          <w:sz w:val="24"/>
+        </w:rPr>
+        <w:t>(</w:t>
+      </w:r>
+      <w:r>
+        <w:rPr>
+          <w:sz w:val="24"/>
+        </w:rPr>
+        <w:t>1</w:t>
+      </w:r>
+      <w:r>
+        <w:rPr>
+          <w:sz w:val="24"/>
+        </w:rPr>
+        <w:t>)</w:t>
+      </w:r>
+    </w:p>
+    <w:tbl>
+      <w:tblPr>
+        <w:tblStyle w:val="MediumGrid3-Accent1"/>
+        <w:tblW w:w="0" w:type="auto"/>
+        <w:tblLook w:val="0420"/>
+      </w:tblPr>
+      <w:tblGrid>
+        <w:gridCol w:w="1448"/>
+        <w:gridCol w:w="1470"/>
+        <w:gridCol w:w="1223"/>
+        <w:gridCol w:w="4864"/>
+      </w:tblGrid>
+      <w:tr>
+        <w:trPr>
+          <w:cnfStyle w:val="100000000000"/>
+        </w:trPr>
+        <w:tc>
+          <w:tcPr>
+            <w:tcW w:w="1448" w:type="dxa"/>
+          </w:tcPr>
+          <w:p>
+            <w:pPr>
+              <w:jc w:val="center"/>
+            </w:pPr>
+            <w:r>
+              <w:t>Tuberculosis</w:t>
+            </w:r>
+          </w:p>
+        </w:tc>
+        <w:tc>
+          <w:tcPr>
+            <w:tcW w:w="1470" w:type="dxa"/>
+          </w:tcPr>
+          <w:p>
+            <w:pPr>
+              <w:jc w:val="center"/>
+            </w:pPr>
+            <w:r>
+              <w:t>Lung Cancer</w:t>
+            </w:r>
+          </w:p>
+        </w:tc>
+        <w:tc>
+          <w:tcPr>
+            <w:tcW w:w="1223" w:type="dxa"/>
+          </w:tcPr>
+          <w:p>
+            <w:pPr>
+              <w:jc w:val="center"/>
+            </w:pPr>
+            <w:r>
+              <w:t>Bronchitis</w:t>
+            </w:r>
+          </w:p>
+        </w:tc>
+        <w:tc>
+          <w:tcPr>
+            <w:tcW w:w="4864" w:type="dxa"/>
+          </w:tcPr>
+          <w:p>
+            <w:pPr>
+              <w:jc w:val="center"/>
+            </w:pPr>
+            <w:r>
+              <w:t>P(</w:t>
+            </w:r>
+            <w:proofErr w:type="spellStart"/>
+            <w:r>
+              <w:t>Dyspnea</w:t>
+            </w:r>
+            <w:proofErr w:type="spellEnd"/>
+            <w:r>
+              <w:t xml:space="preserve"> | Tuberculosis, Lung Cancer, Bronchitis)</w:t>
+            </w:r>
+          </w:p>
+        </w:tc>
+      </w:tr>
+      <w:tr>
+        <w:trPr>
+          <w:cnfStyle w:val="000000100000"/>
+        </w:trPr>
+        <w:tc>
+          <w:tcPr>
+            <w:tcW w:w="1448" w:type="dxa"/>
+          </w:tcPr>
+          <w:p>
+            <w:pPr>
+              <w:jc w:val="center"/>
+            </w:pPr>
+            <w:r>
+              <w:t>False</w:t>
+            </w:r>
+          </w:p>
+        </w:tc>
+        <w:tc>
+          <w:tcPr>
+            <w:tcW w:w="1470" w:type="dxa"/>
+          </w:tcPr>
+          <w:p>
+            <w:pPr>
+              <w:jc w:val="center"/>
+            </w:pPr>
+            <w:r>
+              <w:t>False</w:t>
+            </w:r>
+          </w:p>
+        </w:tc>
+        <w:tc>
+          <w:tcPr>
+            <w:tcW w:w="1223" w:type="dxa"/>
+          </w:tcPr>
+          <w:p>
+            <w:pPr>
+              <w:jc w:val="center"/>
+            </w:pPr>
+            <w:r>
+              <w:t>False</w:t>
+            </w:r>
+          </w:p>
+        </w:tc>
+        <w:tc>
+          <w:tcPr>
+            <w:tcW w:w="4864" w:type="dxa"/>
+          </w:tcPr>
+          <w:p>
+            <w:pPr>
+              <w:jc w:val="center"/>
+            </w:pPr>
+            <w:r>
+              <w:t>1.5%</w:t>
+            </w:r>
+          </w:p>
+        </w:tc>
+      </w:tr>
+      <w:tr>
+        <w:tc>
+          <w:tcPr>
+            <w:tcW w:w="1448" w:type="dxa"/>
+          </w:tcPr>
+          <w:p>
+            <w:pPr>
+              <w:jc w:val="center"/>
+            </w:pPr>
+            <w:r>
+              <w:t>False</w:t>
+            </w:r>
+          </w:p>
+        </w:tc>
+        <w:tc>
+          <w:tcPr>
+            <w:tcW w:w="1470" w:type="dxa"/>
+          </w:tcPr>
+          <w:p>
+            <w:pPr>
+              <w:jc w:val="center"/>
+            </w:pPr>
+            <w:r>
+              <w:t>False</w:t>
+            </w:r>
+          </w:p>
+        </w:tc>
+        <w:tc>
+          <w:tcPr>
+            <w:tcW w:w="1223" w:type="dxa"/>
+          </w:tcPr>
+          <w:p>
+            <w:pPr>
+              <w:jc w:val="center"/>
+            </w:pPr>
+            <w:r>
+              <w:t>True</w:t>
+            </w:r>
+          </w:p>
+        </w:tc>
+        <w:tc>
+          <w:tcPr>
+            <w:tcW w:w="4864" w:type="dxa"/>
+          </w:tcPr>
+          <w:p>
+            <w:pPr>
+              <w:jc w:val="center"/>
+            </w:pPr>
+            <w:r>
+              <w:t>20.7%</w:t>
+            </w:r>
+          </w:p>
+        </w:tc>
+      </w:tr>
+      <w:tr>
+        <w:trPr>
+          <w:cnfStyle w:val="000000100000"/>
+        </w:trPr>
+        <w:tc>
+          <w:tcPr>
+            <w:tcW w:w="1448" w:type="dxa"/>
+          </w:tcPr>
+          <w:p>
+            <w:pPr>
+              <w:jc w:val="center"/>
+            </w:pPr>
+            <w:r>
+              <w:t>False</w:t>
+            </w:r>
+          </w:p>
+        </w:tc>
+        <w:tc>
+          <w:tcPr>
+            <w:tcW w:w="1470" w:type="dxa"/>
+          </w:tcPr>
+          <w:p>
+            <w:pPr>
+              <w:jc w:val="center"/>
+            </w:pPr>
+            <w:r>
+              <w:t>True</w:t>
+            </w:r>
+          </w:p>
+        </w:tc>
+        <w:tc>
+          <w:tcPr>
+            <w:tcW w:w="1223" w:type="dxa"/>
+          </w:tcPr>
+          <w:p>
+            <w:pPr>
+              <w:jc w:val="center"/>
+            </w:pPr>
+            <w:r>
+              <w:t>False</w:t>
+            </w:r>
+          </w:p>
+        </w:tc>
+        <w:tc>
+          <w:tcPr>
+            <w:tcW w:w="4864" w:type="dxa"/>
+          </w:tcPr>
+          <w:p>
+            <w:pPr>
+              <w:jc w:val="center"/>
+            </w:pPr>
+            <w:r>
+              <w:t>40%</w:t>
+            </w:r>
+          </w:p>
+        </w:tc>
+      </w:tr>
+      <w:tr>
+        <w:tc>
+          <w:tcPr>
+            <w:tcW w:w="1448" w:type="dxa"/>
+          </w:tcPr>
+          <w:p>
+            <w:pPr>
+              <w:jc w:val="center"/>
+            </w:pPr>
+            <w:r>
+              <w:t>False</w:t>
+            </w:r>
+          </w:p>
+        </w:tc>
+        <w:tc>
+          <w:tcPr>
+            <w:tcW w:w="1470" w:type="dxa"/>
+          </w:tcPr>
+          <w:p>
+            <w:pPr>
+              <w:jc w:val="center"/>
+            </w:pPr>
+            <w:r>
+              <w:t>True</w:t>
+            </w:r>
+          </w:p>
+        </w:tc>
+        <w:tc>
+          <w:tcPr>
+            <w:tcW w:w="1223" w:type="dxa"/>
+          </w:tcPr>
+          <w:p>
+            <w:pPr>
+              <w:jc w:val="center"/>
+            </w:pPr>
+            <w:r>
+              <w:t>True</w:t>
+            </w:r>
+          </w:p>
+        </w:tc>
+        <w:tc>
+          <w:tcPr>
+            <w:tcW w:w="4864" w:type="dxa"/>
+          </w:tcPr>
+          <w:p>
+            <w:pPr>
+              <w:jc w:val="center"/>
+            </w:pPr>
+            <w:r>
+              <w:t xml:space="preserve">50% </w:t>
+            </w:r>
+          </w:p>
+        </w:tc>
+      </w:tr>
+      <w:tr>
+        <w:trPr>
+          <w:cnfStyle w:val="000000100000"/>
+        </w:trPr>
+        <w:tc>
+          <w:tcPr>
+            <w:tcW w:w="1448" w:type="dxa"/>
+          </w:tcPr>
+          <w:p>
+            <w:pPr>
+              <w:jc w:val="center"/>
+            </w:pPr>
+            <w:r>
+              <w:t>True</w:t>
+            </w:r>
+          </w:p>
+        </w:tc>
+        <w:tc>
+          <w:tcPr>
+            <w:tcW w:w="1470" w:type="dxa"/>
+          </w:tcPr>
+          <w:p>
+            <w:pPr>
+              <w:jc w:val="center"/>
+            </w:pPr>
+            <w:r>
+              <w:t>False</w:t>
+            </w:r>
+          </w:p>
+        </w:tc>
+        <w:tc>
+          <w:tcPr>
+            <w:tcW w:w="1223" w:type="dxa"/>
+          </w:tcPr>
+          <w:p>
+            <w:pPr>
+              <w:jc w:val="center"/>
+            </w:pPr>
+            <w:r>
+              <w:t>False</w:t>
+            </w:r>
+          </w:p>
+        </w:tc>
+        <w:tc>
+          <w:tcPr>
+            <w:tcW w:w="4864" w:type="dxa"/>
+          </w:tcPr>
+          <w:p>
+            <w:pPr>
+              <w:jc w:val="center"/>
+            </w:pPr>
+            <w:r>
+              <w:t>40</w:t>
+            </w:r>
+            <w:r>
+              <w:t>%</w:t>
+            </w:r>
+          </w:p>
+        </w:tc>
+      </w:tr>
+      <w:tr>
+        <w:tc>
+          <w:tcPr>
+            <w:tcW w:w="1448" w:type="dxa"/>
+          </w:tcPr>
+          <w:p>
+            <w:pPr>
+              <w:jc w:val="center"/>
+            </w:pPr>
+            <w:r>
+              <w:t>True</w:t>
+            </w:r>
+          </w:p>
+        </w:tc>
+        <w:tc>
+          <w:tcPr>
+            <w:tcW w:w="1470" w:type="dxa"/>
+          </w:tcPr>
+          <w:p>
+            <w:pPr>
+              <w:jc w:val="center"/>
+            </w:pPr>
+            <w:r>
+              <w:t>False</w:t>
+            </w:r>
+          </w:p>
+        </w:tc>
+        <w:tc>
+          <w:tcPr>
+            <w:tcW w:w="1223" w:type="dxa"/>
+          </w:tcPr>
+          <w:p>
+            <w:pPr>
+              <w:jc w:val="center"/>
+            </w:pPr>
+            <w:r>
+              <w:t>True</w:t>
+            </w:r>
+          </w:p>
+        </w:tc>
+        <w:tc>
+          <w:tcPr>
+            <w:tcW w:w="4864" w:type="dxa"/>
+          </w:tcPr>
+          <w:p>
+            <w:pPr>
+              <w:jc w:val="center"/>
+            </w:pPr>
+            <w:r>
+              <w:t>50%</w:t>
+            </w:r>
+          </w:p>
+        </w:tc>
+      </w:tr>
+      <w:tr>
+        <w:trPr>
+          <w:cnfStyle w:val="000000100000"/>
+        </w:trPr>
+        <w:tc>
+          <w:tcPr>
+            <w:tcW w:w="1448" w:type="dxa"/>
+          </w:tcPr>
+          <w:p>
+            <w:pPr>
+              <w:jc w:val="center"/>
+            </w:pPr>
+            <w:r>
+              <w:t>True</w:t>
+            </w:r>
+          </w:p>
+        </w:tc>
+        <w:tc>
+          <w:tcPr>
+            <w:tcW w:w="1470" w:type="dxa"/>
+          </w:tcPr>
+          <w:p>
+            <w:pPr>
+              <w:jc w:val="center"/>
+            </w:pPr>
+            <w:r>
+              <w:t>True</w:t>
+            </w:r>
+          </w:p>
+        </w:tc>
+        <w:tc>
+          <w:tcPr>
+            <w:tcW w:w="1223" w:type="dxa"/>
+          </w:tcPr>
+          <w:p>
+            <w:pPr>
+              <w:jc w:val="center"/>
+            </w:pPr>
+            <w:r>
+              <w:t>False</w:t>
+            </w:r>
+          </w:p>
+        </w:tc>
+        <w:tc>
+          <w:tcPr>
+            <w:tcW w:w="4864" w:type="dxa"/>
+          </w:tcPr>
+          <w:p>
+            <w:pPr>
+              <w:jc w:val="center"/>
+            </w:pPr>
+            <w:r>
+              <w:t>60%</w:t>
+            </w:r>
+          </w:p>
+        </w:tc>
+      </w:tr>
+      <w:tr>
+        <w:tc>
+          <w:tcPr>
+            <w:tcW w:w="1448" w:type="dxa"/>
+          </w:tcPr>
+          <w:p>
+            <w:pPr>
+              <w:jc w:val="center"/>
+            </w:pPr>
+            <w:r>
+              <w:t>True</w:t>
+            </w:r>
+          </w:p>
+        </w:tc>
+        <w:tc>
+          <w:tcPr>
+            <w:tcW w:w="1470" w:type="dxa"/>
+          </w:tcPr>
+          <w:p>
+            <w:pPr>
+              <w:jc w:val="center"/>
+            </w:pPr>
+            <w:r>
+              <w:t>True</w:t>
+            </w:r>
+          </w:p>
+        </w:tc>
+        <w:tc>
+          <w:tcPr>
+            <w:tcW w:w="1223" w:type="dxa"/>
+          </w:tcPr>
+          <w:p>
+            <w:pPr>
+              <w:jc w:val="center"/>
+            </w:pPr>
+            <w:r>
+              <w:t>True</w:t>
+            </w:r>
+          </w:p>
+        </w:tc>
+        <w:tc>
+          <w:tcPr>
+            <w:tcW w:w="4864" w:type="dxa"/>
+          </w:tcPr>
+          <w:p>
+            <w:pPr>
+              <w:jc w:val="center"/>
+            </w:pPr>
+            <w:r>
+              <w:t>75%</w:t>
+            </w:r>
+          </w:p>
+        </w:tc>
+      </w:tr>
+    </w:tbl>
+    <w:p>
+      <w:pPr>
+        <w:rPr>
+          <w:rFonts w:hint="eastAsia"/>
+          <w:sz w:val="24"/>
+        </w:rPr>
+      </w:pPr>
+    </w:p>
+    <w:p>
+      <w:pPr>
+        <w:rPr>
+          <w:sz w:val="24"/>
+        </w:rPr>
+      </w:pPr>
+      <w:r>
+        <w:rPr>
+          <w:sz w:val="24"/>
+        </w:rPr>
+        <w:t>(2)</w:t>
+      </w:r>
+    </w:p>
+    <w:tbl>
+      <w:tblPr>
+        <w:tblStyle w:val="MediumGrid3-Accent1"/>
+        <w:tblW w:w="0" w:type="auto"/>
+        <w:tblLook w:val="0420"/>
+      </w:tblPr>
+      <w:tblGrid>
+        <w:gridCol w:w="1089"/>
+        <w:gridCol w:w="2675"/>
+      </w:tblGrid>
+      <w:tr>
+        <w:trPr>
+          <w:cnfStyle w:val="100000000000"/>
+        </w:trPr>
+        <w:tc>
+          <w:tcPr>
+            <w:tcW w:w="1089" w:type="dxa"/>
+          </w:tcPr>
+          <w:p>
+            <w:pPr>
+              <w:jc w:val="center"/>
+            </w:pPr>
+            <w:r>
+              <w:t>Smoking</w:t>
+            </w:r>
+          </w:p>
+        </w:tc>
+        <w:tc>
+          <w:tcPr>
+            <w:tcW w:w="2675" w:type="dxa"/>
+          </w:tcPr>
+          <w:p>
+            <w:pPr>
+              <w:jc w:val="center"/>
+            </w:pPr>
+            <w:r>
+              <w:t>P(Lung Cancer | Smoking)</w:t>
+            </w:r>
+          </w:p>
+        </w:tc>
+      </w:tr>
+      <w:tr>
+        <w:trPr>
+          <w:cnfStyle w:val="000000100000"/>
+        </w:trPr>
+        <w:tc>
+          <w:tcPr>
+            <w:tcW w:w="1089" w:type="dxa"/>
+          </w:tcPr>
+          <w:p>
+            <w:pPr>
+              <w:jc w:val="center"/>
+            </w:pPr>
+            <w:r>
+              <w:t>True</w:t>
+            </w:r>
+          </w:p>
+        </w:tc>
+        <w:tc>
+          <w:tcPr>
+            <w:tcW w:w="2675" w:type="dxa"/>
+          </w:tcPr>
+          <w:p>
+            <w:pPr>
+              <w:tabs>
+                <w:tab w:val="left" w:pos="1016"/>
+                <w:tab w:val="center" w:pos="1229"/>
+              </w:tabs>
+            </w:pPr>
+            <w:r>
+              <w:tab/>
+              <w:t>0.</w:t>
+            </w:r>
+            <w:r>
+              <w:tab/>
+              <w:t>23%</w:t>
+            </w:r>
+          </w:p>
+        </w:tc>
+      </w:tr>
+      <w:tr>
+        <w:tc>
+          <w:tcPr>
+            <w:tcW w:w="1089" w:type="dxa"/>
+          </w:tcPr>
+          <w:p>
+            <w:pPr>
+              <w:jc w:val="center"/>
+            </w:pPr>
+            <w:r>
+              <w:t>False</w:t>
+            </w:r>
+          </w:p>
+        </w:tc>
+        <w:tc>
+          <w:tcPr>
+            <w:tcW w:w="2675" w:type="dxa"/>
+          </w:tcPr>
+          <w:p>
+            <w:pPr>
+              <w:jc w:val="center"/>
+            </w:pPr>
+            <w:r>
+              <w:t>0.06</w:t>
+            </w:r>
+            <w:r>
+              <w:t>5</w:t>
+            </w:r>
+            <w:r>
+              <w:t>%</w:t>
+            </w:r>
+          </w:p>
+        </w:tc>
+      </w:tr>
+    </w:tbl>
+    <w:p>
+      <w:pPr>
+        <w:rPr>
+          <w:sz w:val="24"/>
+        </w:rPr>
+      </w:pPr>
+    </w:p>
+    <w:tbl>
+      <w:tblPr>
+        <w:tblStyle w:val="MediumGrid3-Accent1"/>
+        <w:tblW w:w="0" w:type="auto"/>
+        <w:tblLook w:val="0420"/>
+      </w:tblPr>
+      <w:tblGrid>
+        <w:gridCol w:w="1448"/>
+        <w:gridCol w:w="1420"/>
+        <w:gridCol w:w="4160"/>
+      </w:tblGrid>
+      <w:tr>
+        <w:trPr>
+          <w:cnfStyle w:val="100000000000"/>
+        </w:trPr>
+        <w:tc>
+          <w:tcPr>
+            <w:tcW w:w="1448" w:type="dxa"/>
+          </w:tcPr>
+          <w:p>
+            <w:pPr>
+              <w:jc w:val="center"/>
+            </w:pPr>
+            <w:r>
+              <w:t>Tuberculosis</w:t>
+            </w:r>
+          </w:p>
+        </w:tc>
+        <w:tc>
+          <w:tcPr>
+            <w:tcW w:w="1420" w:type="dxa"/>
+          </w:tcPr>
+          <w:p>
+            <w:pPr>
+              <w:jc w:val="center"/>
+            </w:pPr>
+            <w:r>
+              <w:t>Lung Cancer</w:t>
+            </w:r>
+          </w:p>
+        </w:tc>
+        <w:tc>
+          <w:tcPr>
+            <w:tcW w:w="4160" w:type="dxa"/>
+          </w:tcPr>
+          <w:p>
+            <w:pPr>
+              <w:jc w:val="center"/>
+            </w:pPr>
+            <w:r>
+              <w:t>P(Chest X-Ray | Tuberculosis, Lung Cancer</w:t>
+            </w:r>
+          </w:p>
+        </w:tc>
+      </w:tr>
+      <w:tr>
+        <w:trPr>
+          <w:cnfStyle w:val="000000100000"/>
+        </w:trPr>
+        <w:tc>
+          <w:tcPr>
+            <w:tcW w:w="1448" w:type="dxa"/>
+          </w:tcPr>
+          <w:p>
+            <w:pPr>
+              <w:jc w:val="center"/>
+            </w:pPr>
+            <w:r>
+              <w:t>False</w:t>
+            </w:r>
+          </w:p>
+        </w:tc>
+        <w:tc>
+          <w:tcPr>
+            <w:tcW w:w="1420" w:type="dxa"/>
+          </w:tcPr>
+          <w:p>
+            <w:pPr>
+              <w:jc w:val="center"/>
+            </w:pPr>
+            <w:r>
+              <w:t>False</w:t>
+            </w:r>
+          </w:p>
+        </w:tc>
+        <w:tc>
+          <w:tcPr>
+            <w:tcW w:w="4160" w:type="dxa"/>
+          </w:tcPr>
+          <w:p>
+            <w:pPr>
+              <w:jc w:val="center"/>
+            </w:pPr>
+            <w:r>
+              <w:t>23.50%</w:t>
+            </w:r>
+          </w:p>
+        </w:tc>
+      </w:tr>
+      <w:tr>
+        <w:tc>
+          <w:tcPr>
+            <w:tcW w:w="1448" w:type="dxa"/>
+          </w:tcPr>
+          <w:p>
+            <w:pPr>
+              <w:jc w:val="center"/>
+            </w:pPr>
+            <w:r>
+              <w:t>False</w:t>
+            </w:r>
+          </w:p>
+        </w:tc>
+        <w:tc>
+          <w:tcPr>
+            <w:tcW w:w="1420" w:type="dxa"/>
+          </w:tcPr>
+          <w:p>
+            <w:pPr>
+              <w:jc w:val="center"/>
+            </w:pPr>
+            <w:r>
+              <w:t>True</w:t>
+            </w:r>
+          </w:p>
+        </w:tc>
+        <w:tc>
+          <w:tcPr>
+            <w:tcW w:w="4160" w:type="dxa"/>
+          </w:tcPr>
+          <w:p>
+            <w:pPr>
+              <w:jc w:val="center"/>
+            </w:pPr>
+            <w:r>
+              <w:t>84%</w:t>
+            </w:r>
+          </w:p>
+        </w:tc>
+      </w:tr>
+      <w:tr>
+        <w:trPr>
+          <w:cnfStyle w:val="000000100000"/>
+        </w:trPr>
+        <w:tc>
+          <w:tcPr>
+            <w:tcW w:w="1448" w:type="dxa"/>
+          </w:tcPr>
+          <w:p>
+            <w:pPr>
+              <w:jc w:val="center"/>
+            </w:pPr>
+            <w:r>
+              <w:t>True</w:t>
+            </w:r>
+          </w:p>
+        </w:tc>
+        <w:tc>
+          <w:tcPr>
+            <w:tcW w:w="1420" w:type="dxa"/>
+          </w:tcPr>
+          <w:p>
+            <w:pPr>
+              <w:jc w:val="center"/>
+            </w:pPr>
+            <w:r>
+              <w:t>False</w:t>
+            </w:r>
+          </w:p>
+        </w:tc>
+        <w:tc>
+          <w:tcPr>
+            <w:tcW w:w="4160" w:type="dxa"/>
+          </w:tcPr>
+          <w:p>
+            <w:pPr>
+              <w:jc w:val="center"/>
+            </w:pPr>
+            <w:r>
+              <w:t>80</w:t>
+            </w:r>
+            <w:r>
+              <w:t>%</w:t>
+            </w:r>
+          </w:p>
+        </w:tc>
+      </w:tr>
+      <w:tr>
+        <w:tc>
+          <w:tcPr>
+            <w:tcW w:w="1448" w:type="dxa"/>
+          </w:tcPr>
+          <w:p>
+            <w:pPr>
+              <w:jc w:val="center"/>
+            </w:pPr>
+            <w:r>
+              <w:t>True</w:t>
+            </w:r>
+          </w:p>
+        </w:tc>
+        <w:tc>
+          <w:tcPr>
+            <w:tcW w:w="1420" w:type="dxa"/>
+          </w:tcPr>
+          <w:p>
+            <w:pPr>
+              <w:jc w:val="center"/>
+            </w:pPr>
+            <w:r>
+              <w:t>True</w:t>
+            </w:r>
+          </w:p>
+        </w:tc>
+        <w:tc>
+          <w:tcPr>
+            <w:tcW w:w="4160" w:type="dxa"/>
+          </w:tcPr>
+          <w:p>
+            <w:pPr>
+              <w:jc w:val="center"/>
+            </w:pPr>
+            <w:r>
+              <w:t>75</w:t>
+            </w:r>
+            <w:r>
+              <w:t>%</w:t>
+            </w:r>
+          </w:p>
+        </w:tc>
+      </w:tr>
+    </w:tbl>
+    <w:p/>
+    <w:p>
+      <w:pPr>
+        <w:pStyle w:val="Heading1"/>
+      </w:pPr>
       <w:proofErr w:type="spellStart"/>
       <w:r>
         <w:lastRenderedPageBreak/>
@@ -4338,11 +5428,6 @@
     <w:p>
       <w:pPr>
         <w:pStyle w:val="Heading1"/>
-      </w:pPr>
-    </w:p>
-    <w:p>
-      <w:pPr>
-        <w:pStyle w:val="Heading2"/>
       </w:pPr>
       <w:r>
         <w:t>Asian Travel</w:t>
@@ -4367,8 +5452,8 @@
             <wp:positionV relativeFrom="paragraph">
               <wp:align>top</wp:align>
             </wp:positionV>
-            <wp:extent cx="3764915" cy="2677160"/>
-            <wp:effectExtent l="190500" t="152400" r="178435" b="142240"/>
+            <wp:extent cx="4810125" cy="3420110"/>
+            <wp:effectExtent l="190500" t="152400" r="180975" b="142240"/>
             <wp:wrapSquare wrapText="bothSides"/>
             <wp:docPr id="13" name="Picture 13"/>
             <wp:cNvGraphicFramePr>
@@ -4393,7 +5478,7 @@
                   <pic:spPr bwMode="auto">
                     <a:xfrm>
                       <a:off x="0" y="0"/>
-                      <a:ext cx="3764915" cy="2677160"/>
+                      <a:ext cx="4810125" cy="3420110"/>
                     </a:xfrm>
                     <a:prstGeom prst="rect">
                       <a:avLst/>
@@ -4421,8 +5506,26 @@
     </w:p>
     <w:p>
       <w:pPr>
+        <w:rPr>
+          <w:rFonts w:asciiTheme="majorHAnsi" w:eastAsiaTheme="majorEastAsia" w:hAnsiTheme="majorHAnsi" w:cstheme="majorBidi"/>
+          <w:color w:val="4F81BD" w:themeColor="accent1"/>
+          <w:sz w:val="26"/>
+          <w:szCs w:val="26"/>
+        </w:rPr>
+      </w:pPr>
+      <w:r>
+        <w:br w:type="page"/>
+      </w:r>
+    </w:p>
+    <w:p>
+      <w:pPr>
         <w:pStyle w:val="Heading2"/>
       </w:pPr>
+    </w:p>
+    <w:p>
+      <w:pPr>
+        <w:pStyle w:val="Heading2"/>
+      </w:pPr>
       <w:r>
         <w:t xml:space="preserve">Smoker </w:t>
       </w:r>
@@ -4435,7 +5538,6 @@
         <w:t xml:space="preserve"> Lung Cancer</w:t>
       </w:r>
     </w:p>
-    <w:p/>
     <w:p>
       <w:r>
         <w:rPr>
@@ -4565,10 +5667,14 @@
         <w:pStyle w:val="Heading2"/>
       </w:pPr>
       <w:r>
+        <w:lastRenderedPageBreak/>
         <w:t xml:space="preserve">Chest X-Ray </w:t>
       </w:r>
     </w:p>
     <w:p>
+      <w:pPr>
+        <w:pStyle w:val="Heading1"/>
+      </w:pPr>
       <w:r>
         <w:rPr>
           <w:noProof/>
@@ -4625,14 +5731,286 @@
     </w:p>
     <w:p>
       <w:pPr>
-        <w:pStyle w:val="Heading1"/>
-      </w:pPr>
+        <w:rPr>
+          <w:rFonts w:asciiTheme="majorHAnsi" w:eastAsiaTheme="majorEastAsia" w:hAnsiTheme="majorHAnsi" w:cstheme="majorBidi"/>
+          <w:color w:val="365F91" w:themeColor="accent1" w:themeShade="BF"/>
+          <w:sz w:val="28"/>
+          <w:szCs w:val="28"/>
+        </w:rPr>
+      </w:pPr>
+      <w:r>
+        <w:br w:type="page"/>
+      </w:r>
     </w:p>
     <w:p>
       <w:pPr>
         <w:pStyle w:val="Heading1"/>
       </w:pPr>
       <w:r>
+        <w:lastRenderedPageBreak/>
+        <w:t xml:space="preserve">Part 2 </w:t>
+      </w:r>
+      <w:proofErr w:type="spellStart"/>
+      <w:r>
+        <w:t>ScreenShots</w:t>
+      </w:r>
+      <w:proofErr w:type="spellEnd"/>
+    </w:p>
+    <w:p>
+      <w:pPr>
+        <w:pStyle w:val="Heading1"/>
+      </w:pPr>
+      <w:r>
+        <w:t>T</w:t>
+      </w:r>
+      <w:r>
+        <w:t xml:space="preserve">uberculosis and </w:t>
+      </w:r>
+      <w:r>
+        <w:t>L</w:t>
+      </w:r>
+      <w:r>
+        <w:t xml:space="preserve">ung </w:t>
+      </w:r>
+      <w:r>
+        <w:t xml:space="preserve">Cancer can cause </w:t>
+      </w:r>
+      <w:proofErr w:type="spellStart"/>
+      <w:r>
+        <w:t>D</w:t>
+      </w:r>
+      <w:r>
+        <w:t>yspnea</w:t>
+      </w:r>
+      <w:proofErr w:type="spellEnd"/>
+      <w:r>
+        <w:t xml:space="preserve"> with equal likelihood </w:t>
+      </w:r>
+    </w:p>
+    <w:p>
+      <w:pPr>
+        <w:pStyle w:val="Heading2"/>
+      </w:pPr>
+      <w:r>
+        <w:t>Tuberculosis</w:t>
+      </w:r>
+    </w:p>
+    <w:p>
+      <w:pPr>
+        <w:pStyle w:val="Heading2"/>
+      </w:pPr>
+      <w:r>
+        <w:drawing>
+          <wp:inline distT="0" distB="0" distL="0" distR="0">
+            <wp:extent cx="4850696" cy="3086100"/>
+            <wp:effectExtent l="171450" t="133350" r="369004" b="304800"/>
+            <wp:docPr id="6" name="Picture 2" descr="C:\Users\Shanon\Documents\Visual Studio 2008\Projects\CSC 533\Project 2 - Bayesian Networks\With TB.PNG"/>
+            <wp:cNvGraphicFramePr>
+              <a:graphicFrameLocks xmlns:a="http://schemas.openxmlformats.org/drawingml/2006/main" noChangeAspect="1"/>
+            </wp:cNvGraphicFramePr>
+            <a:graphic xmlns:a="http://schemas.openxmlformats.org/drawingml/2006/main">
+              <a:graphicData uri="http://schemas.openxmlformats.org/drawingml/2006/picture">
+                <pic:pic xmlns:pic="http://schemas.openxmlformats.org/drawingml/2006/picture">
+                  <pic:nvPicPr>
+                    <pic:cNvPr id="0" name="Picture 2" descr="C:\Users\Shanon\Documents\Visual Studio 2008\Projects\CSC 533\Project 2 - Bayesian Networks\With TB.PNG"/>
+                    <pic:cNvPicPr>
+                      <a:picLocks noChangeAspect="1" noChangeArrowheads="1"/>
+                    </pic:cNvPicPr>
+                  </pic:nvPicPr>
+                  <pic:blipFill>
+                    <a:blip r:embed="rId11" cstate="print"/>
+                    <a:srcRect/>
+                    <a:stretch>
+                      <a:fillRect/>
+                    </a:stretch>
+                  </pic:blipFill>
+                  <pic:spPr bwMode="auto">
+                    <a:xfrm>
+                      <a:off x="0" y="0"/>
+                      <a:ext cx="4850696" cy="3086100"/>
+                    </a:xfrm>
+                    <a:prstGeom prst="rect">
+                      <a:avLst/>
+                    </a:prstGeom>
+                    <a:ln>
+                      <a:noFill/>
+                    </a:ln>
+                    <a:effectLst>
+                      <a:outerShdw blurRad="292100" dist="139700" dir="2700000" algn="tl" rotWithShape="0">
+                        <a:srgbClr val="333333">
+                          <a:alpha val="65000"/>
+                        </a:srgbClr>
+                      </a:outerShdw>
+                    </a:effectLst>
+                  </pic:spPr>
+                </pic:pic>
+              </a:graphicData>
+            </a:graphic>
+          </wp:inline>
+        </w:drawing>
+      </w:r>
+    </w:p>
+    <w:p>
+      <w:pPr>
+        <w:pStyle w:val="Heading2"/>
+      </w:pPr>
+      <w:r>
+        <w:lastRenderedPageBreak/>
+        <w:t>Lung Cancer</w:t>
+      </w:r>
+      <w:r>
+        <w:rPr>
+          <w:noProof/>
+        </w:rPr>
+        <w:drawing>
+          <wp:inline distT="0" distB="0" distL="0" distR="0">
+            <wp:extent cx="5077447" cy="3238500"/>
+            <wp:effectExtent l="171450" t="133350" r="370853" b="304800"/>
+            <wp:docPr id="7" name="Picture 3" descr="C:\Users\Shanon\Documents\Visual Studio 2008\Projects\CSC 533\Project 2 - Bayesian Networks\With Lung Cancer.PNG"/>
+            <wp:cNvGraphicFramePr>
+              <a:graphicFrameLocks xmlns:a="http://schemas.openxmlformats.org/drawingml/2006/main" noChangeAspect="1"/>
+            </wp:cNvGraphicFramePr>
+            <a:graphic xmlns:a="http://schemas.openxmlformats.org/drawingml/2006/main">
+              <a:graphicData uri="http://schemas.openxmlformats.org/drawingml/2006/picture">
+                <pic:pic xmlns:pic="http://schemas.openxmlformats.org/drawingml/2006/picture">
+                  <pic:nvPicPr>
+                    <pic:cNvPr id="0" name="Picture 3" descr="C:\Users\Shanon\Documents\Visual Studio 2008\Projects\CSC 533\Project 2 - Bayesian Networks\With Lung Cancer.PNG"/>
+                    <pic:cNvPicPr>
+                      <a:picLocks noChangeAspect="1" noChangeArrowheads="1"/>
+                    </pic:cNvPicPr>
+                  </pic:nvPicPr>
+                  <pic:blipFill>
+                    <a:blip r:embed="rId12" cstate="print"/>
+                    <a:srcRect/>
+                    <a:stretch>
+                      <a:fillRect/>
+                    </a:stretch>
+                  </pic:blipFill>
+                  <pic:spPr bwMode="auto">
+                    <a:xfrm>
+                      <a:off x="0" y="0"/>
+                      <a:ext cx="5077447" cy="3238500"/>
+                    </a:xfrm>
+                    <a:prstGeom prst="rect">
+                      <a:avLst/>
+                    </a:prstGeom>
+                    <a:ln>
+                      <a:noFill/>
+                    </a:ln>
+                    <a:effectLst>
+                      <a:outerShdw blurRad="292100" dist="139700" dir="2700000" algn="tl" rotWithShape="0">
+                        <a:srgbClr val="333333">
+                          <a:alpha val="65000"/>
+                        </a:srgbClr>
+                      </a:outerShdw>
+                    </a:effectLst>
+                  </pic:spPr>
+                </pic:pic>
+              </a:graphicData>
+            </a:graphic>
+          </wp:inline>
+        </w:drawing>
+      </w:r>
+    </w:p>
+    <w:p>
+      <w:pPr>
+        <w:pStyle w:val="Heading1"/>
+      </w:pPr>
+      <w:r>
+        <w:lastRenderedPageBreak/>
+        <w:t>A</w:t>
+      </w:r>
+      <w:r>
+        <w:t xml:space="preserve"> positive chest X-ray is equally likely given either </w:t>
+      </w:r>
+      <w:r>
+        <w:t>T</w:t>
+      </w:r>
+      <w:r>
+        <w:t xml:space="preserve">uberculosis or </w:t>
+      </w:r>
+      <w:r>
+        <w:t>L</w:t>
+      </w:r>
+      <w:r>
+        <w:t xml:space="preserve">ung </w:t>
+      </w:r>
+      <w:r>
+        <w:t>C</w:t>
+      </w:r>
+      <w:r>
+        <w:t xml:space="preserve">ancer </w:t>
+      </w:r>
+      <w:r>
+        <w:drawing>
+          <wp:inline distT="0" distB="0" distL="0" distR="0">
+            <wp:extent cx="5642235" cy="3209925"/>
+            <wp:effectExtent l="171450" t="133350" r="358515" b="314325"/>
+            <wp:docPr id="8" name="Picture 1" descr="C:\Users\Shanon\Documents\Visual Studio 2008\Projects\CSC 533\Project 2 - Bayesian Networks\XRay Tuber Lung.PNG"/>
+            <wp:cNvGraphicFramePr>
+              <a:graphicFrameLocks xmlns:a="http://schemas.openxmlformats.org/drawingml/2006/main" noChangeAspect="1"/>
+            </wp:cNvGraphicFramePr>
+            <a:graphic xmlns:a="http://schemas.openxmlformats.org/drawingml/2006/main">
+              <a:graphicData uri="http://schemas.openxmlformats.org/drawingml/2006/picture">
+                <pic:pic xmlns:pic="http://schemas.openxmlformats.org/drawingml/2006/picture">
+                  <pic:nvPicPr>
+                    <pic:cNvPr id="0" name="Picture 1" descr="C:\Users\Shanon\Documents\Visual Studio 2008\Projects\CSC 533\Project 2 - Bayesian Networks\XRay Tuber Lung.PNG"/>
+                    <pic:cNvPicPr>
+                      <a:picLocks noChangeAspect="1" noChangeArrowheads="1"/>
+                    </pic:cNvPicPr>
+                  </pic:nvPicPr>
+                  <pic:blipFill>
+                    <a:blip r:embed="rId13" cstate="print"/>
+                    <a:srcRect/>
+                    <a:stretch>
+                      <a:fillRect/>
+                    </a:stretch>
+                  </pic:blipFill>
+                  <pic:spPr bwMode="auto">
+                    <a:xfrm>
+                      <a:off x="0" y="0"/>
+                      <a:ext cx="5642235" cy="3209925"/>
+                    </a:xfrm>
+                    <a:prstGeom prst="rect">
+                      <a:avLst/>
+                    </a:prstGeom>
+                    <a:ln>
+                      <a:noFill/>
+                    </a:ln>
+                    <a:effectLst>
+                      <a:outerShdw blurRad="292100" dist="139700" dir="2700000" algn="tl" rotWithShape="0">
+                        <a:srgbClr val="333333">
+                          <a:alpha val="65000"/>
+                        </a:srgbClr>
+                      </a:outerShdw>
+                    </a:effectLst>
+                  </pic:spPr>
+                </pic:pic>
+              </a:graphicData>
+            </a:graphic>
+          </wp:inline>
+        </w:drawing>
+      </w:r>
+    </w:p>
+    <w:p>
+      <w:pPr>
+        <w:pStyle w:val="Heading1"/>
+      </w:pPr>
+    </w:p>
+    <w:p>
+      <w:pPr>
+        <w:pStyle w:val="Heading1"/>
+      </w:pPr>
+      <w:r>
+        <w:br w:type="page"/>
+      </w:r>
+    </w:p>
+    <w:p>
+      <w:pPr>
+        <w:pStyle w:val="Heading1"/>
+      </w:pPr>
+      <w:r>
+        <w:lastRenderedPageBreak/>
         <w:t xml:space="preserve">Contributions </w:t>
       </w:r>
     </w:p>
@@ -4753,6 +6131,7 @@
         <w:t>hots</w:t>
       </w:r>
     </w:p>
+    <w:p/>
     <w:sectPr>
       <w:pgSz w:w="12240" w:h="15840"/>
       <w:pgMar w:top="1440" w:right="1440" w:bottom="1440" w:left="1440" w:header="720" w:footer="720" w:gutter="0"/>
@@ -6155,35 +7534,6 @@
         </w:p>
       </w:docPartBody>
     </w:docPart>
-    <w:docPart>
-      <w:docPartPr>
-        <w:name w:val="8156D6BA6B2D4B149DAFA41FFEB4A321"/>
-        <w:category>
-          <w:name w:val="General"/>
-          <w:gallery w:val="placeholder"/>
-        </w:category>
-        <w:types>
-          <w:type w:val="bbPlcHdr"/>
-        </w:types>
-        <w:behaviors>
-          <w:behavior w:val="content"/>
-        </w:behaviors>
-        <w:guid w:val="{F3F1C415-29FF-440A-ABBA-C425478B8D83}"/>
-      </w:docPartPr>
-      <w:docPartBody>
-        <w:p>
-          <w:pPr>
-            <w:pStyle w:val="8156D6BA6B2D4B149DAFA41FFEB4A321"/>
-          </w:pPr>
-          <w:r>
-            <w:rPr>
-              <w:rFonts w:asciiTheme="majorHAnsi" w:eastAsiaTheme="majorEastAsia" w:hAnsiTheme="majorHAnsi" w:cstheme="majorBidi"/>
-            </w:rPr>
-            <w:t>[Type the document subtitle]</w:t>
-          </w:r>
-        </w:p>
-      </w:docPartBody>
-    </w:docPart>
   </w:docParts>
 </w:glossaryDocument>
 </file>
@@ -6254,6 +7604,7 @@
     <w:rsidRoot w:val="006D7985"/>
     <w:rsid w:val="000148DC"/>
     <w:rsid w:val="000C5462"/>
+    <w:rsid w:val="00240424"/>
     <w:rsid w:val="006D7985"/>
     <w:rsid w:val="00BD3E5B"/>
   </w:rsids>
@@ -6806,7 +8157,7 @@
 </file>
 
 <file path=customXml/itemProps2.xml><?xml version="1.0" encoding="utf-8"?>
-<ds:datastoreItem xmlns:ds="http://schemas.openxmlformats.org/officeDocument/2006/customXml" ds:itemID="{79131F01-8643-45F7-98C7-2DE0A21B139F}">
+<ds:datastoreItem xmlns:ds="http://schemas.openxmlformats.org/officeDocument/2006/customXml" ds:itemID="{A21B9A94-D877-4275-9FFD-B35DD3B80B67}">
   <ds:schemaRefs>
     <ds:schemaRef ds:uri="http://schemas.openxmlformats.org/officeDocument/2006/bibliography"/>
   </ds:schemaRefs>

</xml_diff>